<commit_message>
Beispiel 3.2 und Beispiel 3.3
</commit_message>
<xml_diff>
--- a/Blatt 3/3.2_Kontrollflussorientiertes Testen.docx
+++ b/Blatt 3/3.2_Kontrollflussorientiertes Testen.docx
@@ -230,6 +230,24 @@
           <w:sz w:val="24"/>
           <w:szCs w:val="24"/>
         </w:rPr>
+        <w:t>Jede Kombination soll miteinander getestet werden.</w:t>
+      </w:r>
+    </w:p>
+    <w:p>
+      <w:pPr>
+        <w:pStyle w:val="KeinLeerraum"/>
+        <w:rPr>
+          <w:rFonts w:ascii="Arial" w:hAnsi="Arial" w:cs="Arial"/>
+          <w:sz w:val="24"/>
+          <w:szCs w:val="24"/>
+        </w:rPr>
+      </w:pPr>
+      <w:r>
+        <w:rPr>
+          <w:rFonts w:ascii="Arial" w:hAnsi="Arial" w:cs="Arial"/>
+          <w:sz w:val="24"/>
+          <w:szCs w:val="24"/>
+        </w:rPr>
         <w:t>Nein, wir benötigen noch zusätzliche Tests</w:t>
       </w:r>
     </w:p>
@@ -250,29 +268,7 @@
           <w:szCs w:val="24"/>
           <w:lang w:val="en-US"/>
         </w:rPr>
-        <w:t>(</w:t>
-      </w:r>
-      <w:proofErr w:type="spellStart"/>
-      <w:proofErr w:type="gramStart"/>
-      <w:r>
-        <w:rPr>
-          <w:rFonts w:ascii="Arial" w:hAnsi="Arial" w:cs="Arial"/>
-          <w:sz w:val="24"/>
-          <w:szCs w:val="24"/>
-          <w:lang w:val="en-US"/>
-        </w:rPr>
-        <w:t>x,y</w:t>
-      </w:r>
-      <w:proofErr w:type="spellEnd"/>
-      <w:proofErr w:type="gramEnd"/>
-      <w:r>
-        <w:rPr>
-          <w:rFonts w:ascii="Arial" w:hAnsi="Arial" w:cs="Arial"/>
-          <w:sz w:val="24"/>
-          <w:szCs w:val="24"/>
-          <w:lang w:val="en-US"/>
-        </w:rPr>
-        <w:t>) {(</w:t>
+        <w:t>(x,y) {(</w:t>
       </w:r>
       <w:r>
         <w:rPr>
@@ -364,7 +360,96 @@
           <w:shd w:val="clear" w:color="auto" w:fill="FFFF00"/>
           <w:lang w:val="en-US"/>
         </w:rPr>
-        <w:t>15</w:t>
+        <w:t>15,10</w:t>
+      </w:r>
+      <w:r>
+        <w:rPr>
+          <w:rFonts w:ascii="Arial" w:hAnsi="Arial" w:cs="Arial"/>
+          <w:sz w:val="24"/>
+          <w:szCs w:val="24"/>
+          <w:lang w:val="en-US"/>
+        </w:rPr>
+        <w:t>)}</w:t>
+      </w:r>
+    </w:p>
+    <w:p>
+      <w:pPr>
+        <w:pStyle w:val="KeinLeerraum"/>
+        <w:rPr>
+          <w:rFonts w:ascii="Arial" w:hAnsi="Arial" w:cs="Arial"/>
+          <w:sz w:val="24"/>
+          <w:szCs w:val="24"/>
+          <w:lang w:val="en-US"/>
+        </w:rPr>
+      </w:pPr>
+      <w:r>
+        <w:rPr>
+          <w:rFonts w:ascii="Arial" w:hAnsi="Arial" w:cs="Arial"/>
+          <w:sz w:val="24"/>
+          <w:szCs w:val="24"/>
+          <w:lang w:val="en-US"/>
+        </w:rPr>
+        <w:t>{(</w:t>
+      </w:r>
+      <w:r>
+        <w:rPr>
+          <w:rFonts w:ascii="Arial" w:hAnsi="Arial" w:cs="Arial"/>
+          <w:color w:val="FFFFFF" w:themeColor="background1"/>
+          <w:sz w:val="24"/>
+          <w:szCs w:val="24"/>
+          <w:shd w:val="clear" w:color="auto" w:fill="FF0000"/>
+          <w:lang w:val="en-US"/>
+        </w:rPr>
+        <w:t>else,else</w:t>
+      </w:r>
+      <w:r>
+        <w:rPr>
+          <w:rFonts w:ascii="Arial" w:hAnsi="Arial" w:cs="Arial"/>
+          <w:sz w:val="24"/>
+          <w:szCs w:val="24"/>
+          <w:lang w:val="en-US"/>
+        </w:rPr>
+        <w:t>); (</w:t>
+      </w:r>
+      <w:r>
+        <w:rPr>
+          <w:rFonts w:ascii="Arial" w:hAnsi="Arial" w:cs="Arial"/>
+          <w:color w:val="FFFFFF" w:themeColor="background1"/>
+          <w:sz w:val="24"/>
+          <w:szCs w:val="24"/>
+          <w:shd w:val="clear" w:color="auto" w:fill="0070C0"/>
+          <w:lang w:val="en-US"/>
+        </w:rPr>
+        <w:t>if,if</w:t>
+      </w:r>
+      <w:r>
+        <w:rPr>
+          <w:rFonts w:ascii="Arial" w:hAnsi="Arial" w:cs="Arial"/>
+          <w:sz w:val="24"/>
+          <w:szCs w:val="24"/>
+          <w:lang w:val="en-US"/>
+        </w:rPr>
+        <w:t>); (</w:t>
+      </w:r>
+      <w:r>
+        <w:rPr>
+          <w:rFonts w:ascii="Arial" w:hAnsi="Arial" w:cs="Arial"/>
+          <w:color w:val="FFFFFF" w:themeColor="background1"/>
+          <w:sz w:val="24"/>
+          <w:szCs w:val="24"/>
+          <w:shd w:val="clear" w:color="auto" w:fill="385623" w:themeFill="accent6" w:themeFillShade="80"/>
+          <w:lang w:val="en-US"/>
+        </w:rPr>
+        <w:t>if,else</w:t>
+      </w:r>
+      <w:r>
+        <w:rPr>
+          <w:rFonts w:ascii="Arial" w:hAnsi="Arial" w:cs="Arial"/>
+          <w:sz w:val="24"/>
+          <w:szCs w:val="24"/>
+          <w:lang w:val="en-US"/>
+        </w:rPr>
+        <w:t>); (</w:t>
       </w:r>
       <w:r>
         <w:rPr>
@@ -374,136 +459,8 @@
           <w:shd w:val="clear" w:color="auto" w:fill="FFFF00"/>
           <w:lang w:val="en-US"/>
         </w:rPr>
-        <w:t>,</w:t>
-      </w:r>
-      <w:r>
-        <w:rPr>
-          <w:rFonts w:ascii="Arial" w:hAnsi="Arial" w:cs="Arial"/>
-          <w:sz w:val="24"/>
-          <w:szCs w:val="24"/>
-          <w:shd w:val="clear" w:color="auto" w:fill="FFFF00"/>
-          <w:lang w:val="en-US"/>
-        </w:rPr>
-        <w:t>10</w:t>
-      </w:r>
-      <w:r>
-        <w:rPr>
-          <w:rFonts w:ascii="Arial" w:hAnsi="Arial" w:cs="Arial"/>
-          <w:sz w:val="24"/>
-          <w:szCs w:val="24"/>
-          <w:lang w:val="en-US"/>
-        </w:rPr>
-        <w:t>)</w:t>
-      </w:r>
-      <w:r>
-        <w:rPr>
-          <w:rFonts w:ascii="Arial" w:hAnsi="Arial" w:cs="Arial"/>
-          <w:sz w:val="24"/>
-          <w:szCs w:val="24"/>
-          <w:lang w:val="en-US"/>
-        </w:rPr>
-        <w:t>}</w:t>
-      </w:r>
-    </w:p>
-    <w:p>
-      <w:pPr>
-        <w:pStyle w:val="KeinLeerraum"/>
-        <w:rPr>
-          <w:rFonts w:ascii="Arial" w:hAnsi="Arial" w:cs="Arial"/>
-          <w:sz w:val="24"/>
-          <w:szCs w:val="24"/>
-          <w:lang w:val="en-US"/>
-        </w:rPr>
-      </w:pPr>
-      <w:r>
-        <w:rPr>
-          <w:rFonts w:ascii="Arial" w:hAnsi="Arial" w:cs="Arial"/>
-          <w:sz w:val="24"/>
-          <w:szCs w:val="24"/>
-          <w:lang w:val="en-US"/>
-        </w:rPr>
-        <w:t>{(</w:t>
-      </w:r>
-      <w:proofErr w:type="spellStart"/>
-      <w:proofErr w:type="gramStart"/>
-      <w:r>
-        <w:rPr>
-          <w:rFonts w:ascii="Arial" w:hAnsi="Arial" w:cs="Arial"/>
-          <w:color w:val="FFFFFF" w:themeColor="background1"/>
-          <w:sz w:val="24"/>
-          <w:szCs w:val="24"/>
-          <w:shd w:val="clear" w:color="auto" w:fill="FF0000"/>
-          <w:lang w:val="en-US"/>
-        </w:rPr>
-        <w:t>else,else</w:t>
-      </w:r>
-      <w:proofErr w:type="spellEnd"/>
-      <w:proofErr w:type="gramEnd"/>
-      <w:r>
-        <w:rPr>
-          <w:rFonts w:ascii="Arial" w:hAnsi="Arial" w:cs="Arial"/>
-          <w:sz w:val="24"/>
-          <w:szCs w:val="24"/>
-          <w:lang w:val="en-US"/>
-        </w:rPr>
-        <w:t>); (</w:t>
-      </w:r>
-      <w:proofErr w:type="spellStart"/>
-      <w:r>
-        <w:rPr>
-          <w:rFonts w:ascii="Arial" w:hAnsi="Arial" w:cs="Arial"/>
-          <w:color w:val="FFFFFF" w:themeColor="background1"/>
-          <w:sz w:val="24"/>
-          <w:szCs w:val="24"/>
-          <w:shd w:val="clear" w:color="auto" w:fill="0070C0"/>
-          <w:lang w:val="en-US"/>
-        </w:rPr>
-        <w:t>if,if</w:t>
-      </w:r>
-      <w:proofErr w:type="spellEnd"/>
-      <w:r>
-        <w:rPr>
-          <w:rFonts w:ascii="Arial" w:hAnsi="Arial" w:cs="Arial"/>
-          <w:sz w:val="24"/>
-          <w:szCs w:val="24"/>
-          <w:lang w:val="en-US"/>
-        </w:rPr>
-        <w:t>); (</w:t>
-      </w:r>
-      <w:proofErr w:type="spellStart"/>
-      <w:r>
-        <w:rPr>
-          <w:rFonts w:ascii="Arial" w:hAnsi="Arial" w:cs="Arial"/>
-          <w:color w:val="FFFFFF" w:themeColor="background1"/>
-          <w:sz w:val="24"/>
-          <w:szCs w:val="24"/>
-          <w:shd w:val="clear" w:color="auto" w:fill="385623" w:themeFill="accent6" w:themeFillShade="80"/>
-          <w:lang w:val="en-US"/>
-        </w:rPr>
-        <w:t>if,else</w:t>
-      </w:r>
-      <w:proofErr w:type="spellEnd"/>
-      <w:r>
-        <w:rPr>
-          <w:rFonts w:ascii="Arial" w:hAnsi="Arial" w:cs="Arial"/>
-          <w:sz w:val="24"/>
-          <w:szCs w:val="24"/>
-          <w:lang w:val="en-US"/>
-        </w:rPr>
-        <w:t>); (</w:t>
-      </w:r>
-      <w:proofErr w:type="spellStart"/>
-      <w:r>
-        <w:rPr>
-          <w:rFonts w:ascii="Arial" w:hAnsi="Arial" w:cs="Arial"/>
-          <w:sz w:val="24"/>
-          <w:szCs w:val="24"/>
-          <w:shd w:val="clear" w:color="auto" w:fill="FFFF00"/>
-          <w:lang w:val="en-US"/>
-        </w:rPr>
         <w:t>else,if</w:t>
       </w:r>
-      <w:proofErr w:type="spellEnd"/>
       <w:r>
         <w:rPr>
           <w:rFonts w:ascii="Arial" w:hAnsi="Arial" w:cs="Arial"/>
@@ -538,6 +495,7 @@
       <w:r>
         <w:rPr>
           <w:rFonts w:ascii="Arial" w:hAnsi="Arial" w:cs="Arial"/>
+          <w:noProof/>
           <w:sz w:val="24"/>
           <w:szCs w:val="24"/>
           <w:lang w:val="en-US"/>
@@ -592,344 +550,182 @@
     </w:p>
     <w:p>
       <w:pPr>
-        <w:pStyle w:val="KeinLeerraum"/>
-        <w:rPr>
-          <w:rFonts w:ascii="Arial" w:hAnsi="Arial" w:cs="Arial"/>
-          <w:sz w:val="24"/>
-          <w:szCs w:val="24"/>
-          <w:lang w:val="en-US"/>
-        </w:rPr>
-      </w:pPr>
-    </w:p>
-    <w:p>
-      <w:pPr>
-        <w:pStyle w:val="KeinLeerraum"/>
-        <w:rPr>
-          <w:rFonts w:ascii="Arial" w:hAnsi="Arial" w:cs="Arial"/>
-          <w:sz w:val="24"/>
-          <w:szCs w:val="24"/>
-          <w:lang w:val="en-US"/>
-        </w:rPr>
-      </w:pPr>
-    </w:p>
-    <w:p>
-      <w:pPr>
-        <w:pStyle w:val="KeinLeerraum"/>
-        <w:rPr>
-          <w:rFonts w:ascii="Arial" w:hAnsi="Arial" w:cs="Arial"/>
-          <w:sz w:val="24"/>
-          <w:szCs w:val="24"/>
-          <w:lang w:val="en-US"/>
-        </w:rPr>
-      </w:pPr>
-    </w:p>
-    <w:p>
-      <w:pPr>
-        <w:pStyle w:val="KeinLeerraum"/>
-        <w:rPr>
-          <w:rFonts w:ascii="Arial" w:hAnsi="Arial" w:cs="Arial"/>
-          <w:sz w:val="24"/>
-          <w:szCs w:val="24"/>
-          <w:lang w:val="en-US"/>
-        </w:rPr>
-      </w:pPr>
-    </w:p>
-    <w:p>
-      <w:pPr>
-        <w:pStyle w:val="KeinLeerraum"/>
-        <w:rPr>
-          <w:rFonts w:ascii="Arial" w:hAnsi="Arial" w:cs="Arial"/>
-          <w:sz w:val="24"/>
-          <w:szCs w:val="24"/>
-          <w:lang w:val="en-US"/>
-        </w:rPr>
-      </w:pPr>
-    </w:p>
-    <w:p>
-      <w:pPr>
-        <w:pStyle w:val="KeinLeerraum"/>
-        <w:rPr>
-          <w:rFonts w:ascii="Arial" w:hAnsi="Arial" w:cs="Arial"/>
-          <w:sz w:val="24"/>
-          <w:szCs w:val="24"/>
-          <w:lang w:val="en-US"/>
-        </w:rPr>
-      </w:pPr>
-    </w:p>
-    <w:p>
-      <w:pPr>
-        <w:pStyle w:val="KeinLeerraum"/>
-        <w:rPr>
-          <w:rFonts w:ascii="Arial" w:hAnsi="Arial" w:cs="Arial"/>
-          <w:sz w:val="24"/>
-          <w:szCs w:val="24"/>
-          <w:lang w:val="en-US"/>
-        </w:rPr>
-      </w:pPr>
-    </w:p>
-    <w:p>
-      <w:pPr>
-        <w:pStyle w:val="KeinLeerraum"/>
-        <w:rPr>
-          <w:rFonts w:ascii="Arial" w:hAnsi="Arial" w:cs="Arial"/>
-          <w:sz w:val="24"/>
-          <w:szCs w:val="24"/>
-          <w:lang w:val="en-US"/>
-        </w:rPr>
-      </w:pPr>
-    </w:p>
-    <w:p>
-      <w:pPr>
-        <w:pStyle w:val="KeinLeerraum"/>
-        <w:rPr>
-          <w:rFonts w:ascii="Arial" w:hAnsi="Arial" w:cs="Arial"/>
-          <w:sz w:val="24"/>
-          <w:szCs w:val="24"/>
-          <w:lang w:val="en-US"/>
-        </w:rPr>
-      </w:pPr>
-    </w:p>
-    <w:p>
-      <w:pPr>
-        <w:pStyle w:val="KeinLeerraum"/>
-        <w:rPr>
-          <w:rFonts w:ascii="Arial" w:hAnsi="Arial" w:cs="Arial"/>
-          <w:sz w:val="24"/>
-          <w:szCs w:val="24"/>
-          <w:lang w:val="en-US"/>
-        </w:rPr>
-      </w:pPr>
-    </w:p>
-    <w:p>
-      <w:pPr>
-        <w:pStyle w:val="KeinLeerraum"/>
-        <w:rPr>
-          <w:rFonts w:ascii="Arial" w:hAnsi="Arial" w:cs="Arial"/>
-          <w:sz w:val="24"/>
-          <w:szCs w:val="24"/>
-          <w:lang w:val="en-US"/>
-        </w:rPr>
-      </w:pPr>
-    </w:p>
-    <w:p>
-      <w:pPr>
-        <w:pStyle w:val="KeinLeerraum"/>
-        <w:rPr>
-          <w:rFonts w:ascii="Arial" w:hAnsi="Arial" w:cs="Arial"/>
-          <w:sz w:val="24"/>
-          <w:szCs w:val="24"/>
-          <w:lang w:val="en-US"/>
-        </w:rPr>
-      </w:pPr>
-    </w:p>
-    <w:p>
-      <w:pPr>
-        <w:pStyle w:val="KeinLeerraum"/>
-        <w:rPr>
-          <w:rFonts w:ascii="Arial" w:hAnsi="Arial" w:cs="Arial"/>
-          <w:sz w:val="24"/>
-          <w:szCs w:val="24"/>
-          <w:lang w:val="en-US"/>
-        </w:rPr>
-      </w:pPr>
-    </w:p>
-    <w:p>
-      <w:pPr>
-        <w:pStyle w:val="KeinLeerraum"/>
-        <w:rPr>
-          <w:rFonts w:ascii="Arial" w:hAnsi="Arial" w:cs="Arial"/>
-          <w:sz w:val="24"/>
-          <w:szCs w:val="24"/>
-          <w:lang w:val="en-US"/>
-        </w:rPr>
-      </w:pPr>
-    </w:p>
-    <w:p>
-      <w:pPr>
-        <w:pStyle w:val="KeinLeerraum"/>
-        <w:rPr>
-          <w:rFonts w:ascii="Arial" w:hAnsi="Arial" w:cs="Arial"/>
-          <w:sz w:val="24"/>
-          <w:szCs w:val="24"/>
-          <w:lang w:val="en-US"/>
-        </w:rPr>
-      </w:pPr>
-    </w:p>
-    <w:p>
-      <w:pPr>
-        <w:pStyle w:val="KeinLeerraum"/>
-        <w:rPr>
-          <w:rFonts w:ascii="Arial" w:hAnsi="Arial" w:cs="Arial"/>
-          <w:sz w:val="24"/>
-          <w:szCs w:val="24"/>
-          <w:lang w:val="en-US"/>
-        </w:rPr>
-      </w:pPr>
-    </w:p>
-    <w:p>
-      <w:pPr>
-        <w:pStyle w:val="KeinLeerraum"/>
-        <w:rPr>
-          <w:rFonts w:ascii="Arial" w:hAnsi="Arial" w:cs="Arial"/>
-          <w:sz w:val="24"/>
-          <w:szCs w:val="24"/>
-          <w:lang w:val="en-US"/>
-        </w:rPr>
-      </w:pPr>
-    </w:p>
-    <w:p>
-      <w:pPr>
-        <w:pStyle w:val="KeinLeerraum"/>
-        <w:rPr>
-          <w:rFonts w:ascii="Arial" w:hAnsi="Arial" w:cs="Arial"/>
-          <w:sz w:val="24"/>
-          <w:szCs w:val="24"/>
-          <w:lang w:val="en-US"/>
-        </w:rPr>
-      </w:pPr>
-    </w:p>
-    <w:p>
-      <w:pPr>
-        <w:pStyle w:val="KeinLeerraum"/>
-        <w:rPr>
-          <w:rFonts w:ascii="Arial" w:hAnsi="Arial" w:cs="Arial"/>
-          <w:sz w:val="24"/>
-          <w:szCs w:val="24"/>
-          <w:lang w:val="en-US"/>
-        </w:rPr>
-      </w:pPr>
-    </w:p>
-    <w:p>
-      <w:pPr>
-        <w:pStyle w:val="KeinLeerraum"/>
-        <w:rPr>
-          <w:rFonts w:ascii="Arial" w:hAnsi="Arial" w:cs="Arial"/>
-          <w:sz w:val="24"/>
-          <w:szCs w:val="24"/>
-          <w:lang w:val="en-US"/>
-        </w:rPr>
-      </w:pPr>
-    </w:p>
-    <w:p>
-      <w:pPr>
-        <w:pStyle w:val="KeinLeerraum"/>
-        <w:rPr>
-          <w:rFonts w:ascii="Arial" w:hAnsi="Arial" w:cs="Arial"/>
-          <w:sz w:val="24"/>
-          <w:szCs w:val="24"/>
-          <w:lang w:val="en-US"/>
-        </w:rPr>
-      </w:pPr>
-    </w:p>
-    <w:p>
-      <w:pPr>
-        <w:pStyle w:val="KeinLeerraum"/>
-        <w:rPr>
-          <w:rFonts w:ascii="Arial" w:hAnsi="Arial" w:cs="Arial"/>
-          <w:sz w:val="24"/>
-          <w:szCs w:val="24"/>
-          <w:lang w:val="en-US"/>
-        </w:rPr>
-      </w:pPr>
-    </w:p>
-    <w:p>
-      <w:pPr>
-        <w:pStyle w:val="KeinLeerraum"/>
-        <w:rPr>
-          <w:rFonts w:ascii="Arial" w:hAnsi="Arial" w:cs="Arial"/>
-          <w:sz w:val="24"/>
-          <w:szCs w:val="24"/>
-          <w:lang w:val="en-US"/>
-        </w:rPr>
-      </w:pPr>
-    </w:p>
-    <w:p>
-      <w:pPr>
-        <w:pStyle w:val="KeinLeerraum"/>
-        <w:rPr>
-          <w:rFonts w:ascii="Arial" w:hAnsi="Arial" w:cs="Arial"/>
-          <w:sz w:val="24"/>
-          <w:szCs w:val="24"/>
-          <w:lang w:val="en-US"/>
-        </w:rPr>
-      </w:pPr>
-    </w:p>
-    <w:p>
-      <w:pPr>
-        <w:pStyle w:val="KeinLeerraum"/>
-        <w:rPr>
-          <w:rFonts w:ascii="Arial" w:hAnsi="Arial" w:cs="Arial"/>
-          <w:sz w:val="24"/>
-          <w:szCs w:val="24"/>
-          <w:lang w:val="en-US"/>
-        </w:rPr>
-      </w:pPr>
-    </w:p>
-    <w:p>
-      <w:pPr>
-        <w:pStyle w:val="KeinLeerraum"/>
-        <w:rPr>
-          <w:rFonts w:ascii="Arial" w:hAnsi="Arial" w:cs="Arial"/>
-          <w:sz w:val="24"/>
-          <w:szCs w:val="24"/>
-          <w:lang w:val="en-US"/>
-        </w:rPr>
-      </w:pPr>
-    </w:p>
-    <w:p>
-      <w:pPr>
-        <w:pStyle w:val="KeinLeerraum"/>
-        <w:rPr>
-          <w:rFonts w:ascii="Arial" w:hAnsi="Arial" w:cs="Arial"/>
-          <w:sz w:val="24"/>
-          <w:szCs w:val="24"/>
-          <w:lang w:val="en-US"/>
-        </w:rPr>
-      </w:pPr>
-    </w:p>
-    <w:p>
-      <w:pPr>
-        <w:pStyle w:val="KeinLeerraum"/>
-        <w:rPr>
-          <w:rFonts w:ascii="Arial" w:hAnsi="Arial" w:cs="Arial"/>
-          <w:sz w:val="24"/>
-          <w:szCs w:val="24"/>
-          <w:lang w:val="en-US"/>
-        </w:rPr>
-      </w:pPr>
-    </w:p>
-    <w:p>
-      <w:pPr>
-        <w:pStyle w:val="KeinLeerraum"/>
-        <w:rPr>
-          <w:rFonts w:ascii="Arial" w:hAnsi="Arial" w:cs="Arial"/>
-          <w:sz w:val="24"/>
-          <w:szCs w:val="24"/>
-          <w:lang w:val="en-US"/>
-        </w:rPr>
-      </w:pPr>
-    </w:p>
-    <w:p>
-      <w:pPr>
-        <w:pStyle w:val="KeinLeerraum"/>
-        <w:rPr>
-          <w:rFonts w:ascii="Arial" w:hAnsi="Arial" w:cs="Arial"/>
-          <w:sz w:val="24"/>
-          <w:szCs w:val="24"/>
-          <w:lang w:val="en-US"/>
-        </w:rPr>
-      </w:pPr>
-    </w:p>
-    <w:p>
-      <w:pPr>
-        <w:pStyle w:val="KeinLeerraum"/>
-        <w:rPr>
-          <w:rFonts w:ascii="Arial" w:hAnsi="Arial" w:cs="Arial"/>
-          <w:sz w:val="24"/>
-          <w:szCs w:val="24"/>
-          <w:lang w:val="en-US"/>
-        </w:rPr>
-      </w:pPr>
+        <w:rPr>
+          <w:rFonts w:ascii="Arial" w:hAnsi="Arial" w:cs="Arial"/>
+          <w:sz w:val="24"/>
+          <w:szCs w:val="24"/>
+          <w:lang w:val="en-US"/>
+        </w:rPr>
+      </w:pPr>
+      <w:r>
+        <w:rPr>
+          <w:rFonts w:ascii="Arial" w:hAnsi="Arial" w:cs="Arial"/>
+          <w:sz w:val="24"/>
+          <w:szCs w:val="24"/>
+          <w:lang w:val="en-US"/>
+        </w:rPr>
+        <w:br w:type="page"/>
+      </w:r>
+    </w:p>
+    <w:p>
+      <w:pPr>
+        <w:pStyle w:val="KeinLeerraum"/>
+        <w:rPr>
+          <w:rFonts w:ascii="Arial" w:hAnsi="Arial" w:cs="Arial"/>
+          <w:sz w:val="24"/>
+          <w:szCs w:val="24"/>
+          <w:lang w:val="en-US"/>
+        </w:rPr>
+      </w:pPr>
+      <w:r>
+        <w:rPr>
+          <w:rFonts w:ascii="Arial" w:hAnsi="Arial" w:cs="Arial"/>
+          <w:sz w:val="24"/>
+          <w:szCs w:val="24"/>
+          <w:lang w:val="en-US"/>
+        </w:rPr>
+        <w:lastRenderedPageBreak/>
+        <w:t>a &amp; b</w:t>
+      </w:r>
+    </w:p>
+    <w:p>
+      <w:pPr>
+        <w:pStyle w:val="KeinLeerraum"/>
+        <w:rPr>
+          <w:rFonts w:ascii="Arial" w:hAnsi="Arial" w:cs="Arial"/>
+          <w:sz w:val="24"/>
+          <w:szCs w:val="24"/>
+          <w:lang w:val="en-US"/>
+        </w:rPr>
+      </w:pPr>
+      <w:r>
+        <w:rPr>
+          <w:rFonts w:ascii="Arial" w:hAnsi="Arial" w:cs="Arial"/>
+          <w:sz w:val="24"/>
+          <w:szCs w:val="24"/>
+          <w:lang w:val="en-US"/>
+        </w:rPr>
+        <w:drawing>
+          <wp:inline distT="0" distB="0" distL="0" distR="0" wp14:anchorId="7EACDBA8" wp14:editId="6A43C9C4">
+            <wp:extent cx="5760720" cy="2292985"/>
+            <wp:effectExtent l="0" t="0" r="0" b="0"/>
+            <wp:docPr id="4" name="Grafik 4"/>
+            <wp:cNvGraphicFramePr>
+              <a:graphicFrameLocks xmlns:a="http://schemas.openxmlformats.org/drawingml/2006/main" noChangeAspect="1"/>
+            </wp:cNvGraphicFramePr>
+            <a:graphic xmlns:a="http://schemas.openxmlformats.org/drawingml/2006/main">
+              <a:graphicData uri="http://schemas.openxmlformats.org/drawingml/2006/picture">
+                <pic:pic xmlns:pic="http://schemas.openxmlformats.org/drawingml/2006/picture">
+                  <pic:nvPicPr>
+                    <pic:cNvPr id="1" name=""/>
+                    <pic:cNvPicPr/>
+                  </pic:nvPicPr>
+                  <pic:blipFill>
+                    <a:blip r:embed="rId6"/>
+                    <a:stretch>
+                      <a:fillRect/>
+                    </a:stretch>
+                  </pic:blipFill>
+                  <pic:spPr>
+                    <a:xfrm>
+                      <a:off x="0" y="0"/>
+                      <a:ext cx="5760720" cy="2292985"/>
+                    </a:xfrm>
+                    <a:prstGeom prst="rect">
+                      <a:avLst/>
+                    </a:prstGeom>
+                  </pic:spPr>
+                </pic:pic>
+              </a:graphicData>
+            </a:graphic>
+          </wp:inline>
+        </w:drawing>
+      </w:r>
+    </w:p>
+    <w:p>
+      <w:pPr>
+        <w:pStyle w:val="KeinLeerraum"/>
+        <w:rPr>
+          <w:rFonts w:ascii="Arial" w:hAnsi="Arial" w:cs="Arial"/>
+          <w:sz w:val="24"/>
+          <w:szCs w:val="24"/>
+          <w:lang w:val="en-US"/>
+        </w:rPr>
+      </w:pPr>
+    </w:p>
+    <w:p>
+      <w:pPr>
+        <w:pStyle w:val="KeinLeerraum"/>
+        <w:rPr>
+          <w:rFonts w:ascii="Arial" w:hAnsi="Arial" w:cs="Arial"/>
+          <w:sz w:val="24"/>
+          <w:szCs w:val="24"/>
+          <w:lang w:val="en-US"/>
+        </w:rPr>
+      </w:pPr>
+      <w:r>
+        <w:rPr>
+          <w:rFonts w:ascii="Arial" w:hAnsi="Arial" w:cs="Arial"/>
+          <w:sz w:val="24"/>
+          <w:szCs w:val="24"/>
+          <w:lang w:val="en-US"/>
+        </w:rPr>
+        <w:t>c</w:t>
+      </w:r>
+    </w:p>
+    <w:p>
+      <w:pPr>
+        <w:pStyle w:val="KeinLeerraum"/>
+        <w:rPr>
+          <w:rFonts w:ascii="Arial" w:hAnsi="Arial" w:cs="Arial"/>
+          <w:sz w:val="24"/>
+          <w:szCs w:val="24"/>
+          <w:lang w:val="en-US"/>
+        </w:rPr>
+      </w:pPr>
+      <w:r>
+        <w:rPr>
+          <w:rFonts w:ascii="Arial" w:hAnsi="Arial" w:cs="Arial"/>
+          <w:sz w:val="24"/>
+          <w:szCs w:val="24"/>
+          <w:lang w:val="en-US"/>
+        </w:rPr>
+        <w:drawing>
+          <wp:inline distT="0" distB="0" distL="0" distR="0" wp14:anchorId="41A21E9B" wp14:editId="2D74FA08">
+            <wp:extent cx="5760720" cy="2291080"/>
+            <wp:effectExtent l="0" t="0" r="0" b="0"/>
+            <wp:docPr id="5" name="Grafik 5"/>
+            <wp:cNvGraphicFramePr>
+              <a:graphicFrameLocks xmlns:a="http://schemas.openxmlformats.org/drawingml/2006/main" noChangeAspect="1"/>
+            </wp:cNvGraphicFramePr>
+            <a:graphic xmlns:a="http://schemas.openxmlformats.org/drawingml/2006/main">
+              <a:graphicData uri="http://schemas.openxmlformats.org/drawingml/2006/picture">
+                <pic:pic xmlns:pic="http://schemas.openxmlformats.org/drawingml/2006/picture">
+                  <pic:nvPicPr>
+                    <pic:cNvPr id="1" name=""/>
+                    <pic:cNvPicPr/>
+                  </pic:nvPicPr>
+                  <pic:blipFill>
+                    <a:blip r:embed="rId7"/>
+                    <a:stretch>
+                      <a:fillRect/>
+                    </a:stretch>
+                  </pic:blipFill>
+                  <pic:spPr>
+                    <a:xfrm>
+                      <a:off x="0" y="0"/>
+                      <a:ext cx="5760720" cy="2291080"/>
+                    </a:xfrm>
+                    <a:prstGeom prst="rect">
+                      <a:avLst/>
+                    </a:prstGeom>
+                  </pic:spPr>
+                </pic:pic>
+              </a:graphicData>
+            </a:graphic>
+          </wp:inline>
+        </w:drawing>
+      </w:r>
     </w:p>
     <w:sectPr>
       <w:pgSz w:w="11906" w:h="16838"/>
@@ -1064,6 +860,7 @@
     <w:lsdException w:name="HTML Sample" w:semiHidden="1" w:unhideWhenUsed="1"/>
     <w:lsdException w:name="HTML Typewriter" w:semiHidden="1" w:unhideWhenUsed="1"/>
     <w:lsdException w:name="HTML Variable" w:semiHidden="1" w:unhideWhenUsed="1"/>
+    <w:lsdException w:name="Normal Table" w:semiHidden="1" w:unhideWhenUsed="1"/>
     <w:lsdException w:name="annotation subject" w:semiHidden="1" w:unhideWhenUsed="1"/>
     <w:lsdException w:name="No List" w:semiHidden="1" w:unhideWhenUsed="1"/>
     <w:lsdException w:name="Outline List 1" w:semiHidden="1" w:unhideWhenUsed="1"/>
@@ -1110,8 +907,10 @@
     <w:lsdException w:name="Table Subtle 2" w:semiHidden="1" w:unhideWhenUsed="1"/>
     <w:lsdException w:name="Table Web 1" w:semiHidden="1" w:unhideWhenUsed="1"/>
     <w:lsdException w:name="Table Web 2" w:semiHidden="1" w:unhideWhenUsed="1"/>
+    <w:lsdException w:name="Table Web 3" w:semiHidden="1" w:unhideWhenUsed="1"/>
     <w:lsdException w:name="Balloon Text" w:semiHidden="1" w:unhideWhenUsed="1"/>
     <w:lsdException w:name="Table Grid" w:uiPriority="39"/>
+    <w:lsdException w:name="Table Theme" w:semiHidden="1" w:unhideWhenUsed="1"/>
     <w:lsdException w:name="Placeholder Text" w:semiHidden="1"/>
     <w:lsdException w:name="No Spacing" w:uiPriority="1" w:qFormat="1"/>
     <w:lsdException w:name="Light Shading" w:uiPriority="60"/>

</xml_diff>